<commit_message>
basic ftp & update to milestone 1
</commit_message>
<xml_diff>
--- a/References.docx
+++ b/References.docx
@@ -7331,8 +7331,6 @@
               </w:rPr>
               <w:t>Waterfall should only be used when requirements are well understood and unlikely to change. P 32</w:t>
             </w:r>
-            <w:bookmarkStart w:id="0" w:name="_GoBack"/>
-            <w:bookmarkEnd w:id="0"/>
           </w:p>
           <w:p>
             <w:pPr>
@@ -7870,21 +7868,7 @@
               <w:rPr>
                 <w:rFonts w:ascii="Helvetica" w:hAnsi="Helvetica"/>
               </w:rPr>
-              <w:t xml:space="preserve">: </w:t>
-            </w:r>
-            <w:proofErr w:type="spellStart"/>
-            <w:r>
-              <w:rPr>
-                <w:rFonts w:ascii="Helvetica" w:hAnsi="Helvetica"/>
-              </w:rPr>
-              <w:t>SoX</w:t>
-            </w:r>
-            <w:proofErr w:type="spellEnd"/>
-            <w:r>
-              <w:rPr>
-                <w:rFonts w:ascii="Helvetica" w:hAnsi="Helvetica"/>
-              </w:rPr>
-              <w:t xml:space="preserve"> – Sound Exchange</w:t>
+              <w:t>: SoX – Sound Exchange</w:t>
             </w:r>
           </w:p>
           <w:p>
@@ -11552,7 +11536,6 @@
               </w:rPr>
               <w:t xml:space="preserve">: </w:t>
             </w:r>
-            <w:proofErr w:type="spellStart"/>
             <w:r>
               <w:rPr>
                 <w:rFonts w:ascii="Helvetica" w:hAnsi="Helvetica"/>
@@ -11560,7 +11543,6 @@
               </w:rPr>
               <w:t>Jamly</w:t>
             </w:r>
-            <w:proofErr w:type="spellEnd"/>
           </w:p>
           <w:p>
             <w:pPr>
@@ -11657,21 +11639,12 @@
               </w:rPr>
               <w:t xml:space="preserve">: Jamly.co (2015) </w:t>
             </w:r>
-            <w:proofErr w:type="spellStart"/>
             <w:r>
               <w:rPr>
                 <w:rFonts w:ascii="Helvetica" w:eastAsia="Times New Roman" w:hAnsi="Helvetica" w:cs="Times New Roman"/>
                 <w:i/>
               </w:rPr>
-              <w:t>Jamly</w:t>
-            </w:r>
-            <w:proofErr w:type="spellEnd"/>
-            <w:r>
-              <w:rPr>
-                <w:rFonts w:ascii="Helvetica" w:eastAsia="Times New Roman" w:hAnsi="Helvetica" w:cs="Times New Roman"/>
-                <w:i/>
-              </w:rPr>
-              <w:t>.</w:t>
+              <w:t>Jamly.</w:t>
             </w:r>
             <w:r>
               <w:rPr>
@@ -11742,14 +11715,12 @@
               </w:rPr>
               <w:t xml:space="preserve"> </w:t>
             </w:r>
-            <w:proofErr w:type="spellStart"/>
             <w:r>
               <w:rPr>
                 <w:rFonts w:ascii="Helvetica" w:hAnsi="Helvetica"/>
               </w:rPr>
               <w:t>Jamly</w:t>
             </w:r>
-            <w:proofErr w:type="spellEnd"/>
           </w:p>
         </w:tc>
         <w:tc>
@@ -11775,21 +11746,7 @@
               <w:rPr>
                 <w:rFonts w:ascii="Helvetica" w:eastAsia="Times New Roman" w:hAnsi="Helvetica" w:cs="Times New Roman"/>
               </w:rPr>
-              <w:t xml:space="preserve">: </w:t>
-            </w:r>
-            <w:proofErr w:type="spellStart"/>
-            <w:r>
-              <w:rPr>
-                <w:rFonts w:ascii="Helvetica" w:eastAsia="Times New Roman" w:hAnsi="Helvetica" w:cs="Times New Roman"/>
-              </w:rPr>
-              <w:t>Jamly</w:t>
-            </w:r>
-            <w:proofErr w:type="spellEnd"/>
-            <w:r>
-              <w:rPr>
-                <w:rFonts w:ascii="Helvetica" w:eastAsia="Times New Roman" w:hAnsi="Helvetica" w:cs="Times New Roman"/>
-              </w:rPr>
-              <w:t xml:space="preserve"> (2015) allows</w:t>
+              <w:t>: Jamly (2015) allows</w:t>
             </w:r>
           </w:p>
         </w:tc>
@@ -13377,7 +13334,7 @@
       </w:tr>
       <w:tr>
         <w:trPr>
-          <w:trHeight w:val="430"/>
+          <w:trHeight w:val="580"/>
         </w:trPr>
         <w:tc>
           <w:tcPr>
@@ -13411,6 +13368,837 @@
               </w:rPr>
               <w:t>JSON is a text format that is completely language independent but uses conventions that are familiar to programmers of the C-family of languages, including C, C++, C#, Java, JavaScript, Perl, Python, and many others. These properties make JSON an ideal data-interchange language.</w:t>
             </w:r>
+          </w:p>
+          <w:p>
+            <w:pPr>
+              <w:jc w:val="center"/>
+              <w:rPr>
+                <w:rFonts w:ascii="Helvetica" w:eastAsia="Times New Roman" w:hAnsi="Helvetica" w:cs="Times New Roman"/>
+              </w:rPr>
+            </w:pPr>
+          </w:p>
+        </w:tc>
+      </w:tr>
+      <w:tr>
+        <w:trPr>
+          <w:trHeight w:val="580"/>
+        </w:trPr>
+        <w:tc>
+          <w:tcPr>
+            <w:tcW w:w="14176" w:type="dxa"/>
+            <w:gridSpan w:val="2"/>
+            <w:shd w:val="clear" w:color="auto" w:fill="7F7F7F" w:themeFill="text1" w:themeFillTint="80"/>
+            <w:vAlign w:val="center"/>
+          </w:tcPr>
+          <w:p>
+            <w:pPr>
+              <w:jc w:val="center"/>
+              <w:rPr>
+                <w:rFonts w:ascii="Helvetica" w:eastAsia="Times New Roman" w:hAnsi="Helvetica" w:cs="Times New Roman"/>
+                <w:b/>
+              </w:rPr>
+            </w:pPr>
+          </w:p>
+        </w:tc>
+      </w:tr>
+      <w:tr>
+        <w:trPr>
+          <w:trHeight w:val="1280"/>
+        </w:trPr>
+        <w:tc>
+          <w:tcPr>
+            <w:tcW w:w="7088" w:type="dxa"/>
+            <w:vMerge w:val="restart"/>
+            <w:vAlign w:val="center"/>
+          </w:tcPr>
+          <w:p>
+            <w:pPr>
+              <w:jc w:val="center"/>
+              <w:rPr>
+                <w:rFonts w:ascii="Helvetica" w:hAnsi="Helvetica"/>
+              </w:rPr>
+            </w:pPr>
+            <w:r>
+              <w:rPr>
+                <w:rFonts w:ascii="Helvetica" w:hAnsi="Helvetica"/>
+                <w:b/>
+              </w:rPr>
+              <w:t>Source</w:t>
+            </w:r>
+            <w:r>
+              <w:rPr>
+                <w:rFonts w:ascii="Helvetica" w:hAnsi="Helvetica"/>
+              </w:rPr>
+              <w:t xml:space="preserve">: </w:t>
+            </w:r>
+            <w:r>
+              <w:rPr>
+                <w:rFonts w:ascii="Helvetica" w:hAnsi="Helvetica"/>
+              </w:rPr>
+              <w:t>http://svnbook.red-bean.com/en/1.6/svn.basic.version-control-basics.html</w:t>
+            </w:r>
+          </w:p>
+        </w:tc>
+        <w:tc>
+          <w:tcPr>
+            <w:tcW w:w="7088" w:type="dxa"/>
+            <w:vAlign w:val="center"/>
+          </w:tcPr>
+          <w:p>
+            <w:pPr>
+              <w:jc w:val="center"/>
+              <w:rPr>
+                <w:rFonts w:ascii="Helvetica" w:hAnsi="Helvetica"/>
+              </w:rPr>
+            </w:pPr>
+            <w:r>
+              <w:rPr>
+                <w:rFonts w:ascii="Helvetica" w:eastAsia="Times New Roman" w:hAnsi="Helvetica" w:cs="Times New Roman"/>
+                <w:b/>
+              </w:rPr>
+              <w:t>Type Of Document</w:t>
+            </w:r>
+            <w:r>
+              <w:rPr>
+                <w:rFonts w:ascii="Helvetica" w:eastAsia="Times New Roman" w:hAnsi="Helvetica" w:cs="Times New Roman"/>
+              </w:rPr>
+              <w:t>: website</w:t>
+            </w:r>
+            <w:r>
+              <w:rPr>
+                <w:rFonts w:ascii="Helvetica" w:hAnsi="Helvetica"/>
+              </w:rPr>
+              <w:t xml:space="preserve"> - org as author</w:t>
+            </w:r>
+          </w:p>
+          <w:p>
+            <w:pPr>
+              <w:jc w:val="center"/>
+              <w:rPr>
+                <w:rFonts w:ascii="Helvetica" w:hAnsi="Helvetica"/>
+              </w:rPr>
+            </w:pPr>
+            <w:r>
+              <w:rPr>
+                <w:rFonts w:ascii="Helvetica" w:hAnsi="Helvetica"/>
+                <w:b/>
+              </w:rPr>
+              <w:t>Year of publish/</w:t>
+            </w:r>
+            <w:proofErr w:type="gramStart"/>
+            <w:r>
+              <w:rPr>
+                <w:rFonts w:ascii="Helvetica" w:hAnsi="Helvetica"/>
+                <w:b/>
+              </w:rPr>
+              <w:t>update(</w:t>
+            </w:r>
+            <w:proofErr w:type="gramEnd"/>
+            <w:r>
+              <w:rPr>
+                <w:rFonts w:ascii="Helvetica" w:hAnsi="Helvetica"/>
+                <w:b/>
+              </w:rPr>
+              <w:t>)</w:t>
+            </w:r>
+            <w:r>
+              <w:rPr>
+                <w:rFonts w:ascii="Helvetica" w:hAnsi="Helvetica"/>
+              </w:rPr>
+              <w:t>: 2015</w:t>
+            </w:r>
+          </w:p>
+          <w:p>
+            <w:pPr>
+              <w:jc w:val="center"/>
+              <w:rPr>
+                <w:rFonts w:ascii="Helvetica" w:hAnsi="Helvetica"/>
+              </w:rPr>
+            </w:pPr>
+            <w:r>
+              <w:rPr>
+                <w:rFonts w:ascii="Helvetica" w:hAnsi="Helvetica"/>
+                <w:b/>
+                <w:i/>
+              </w:rPr>
+              <w:t>Title of site</w:t>
+            </w:r>
+            <w:r>
+              <w:rPr>
+                <w:rFonts w:ascii="Helvetica" w:hAnsi="Helvetica"/>
+              </w:rPr>
+              <w:t xml:space="preserve">: </w:t>
+            </w:r>
+          </w:p>
+          <w:p>
+            <w:pPr>
+              <w:jc w:val="center"/>
+              <w:rPr>
+                <w:rFonts w:ascii="Helvetica" w:hAnsi="Helvetica"/>
+              </w:rPr>
+            </w:pPr>
+            <w:r>
+              <w:rPr>
+                <w:rFonts w:ascii="Helvetica" w:hAnsi="Helvetica"/>
+                <w:b/>
+              </w:rPr>
+              <w:t>Available at</w:t>
+            </w:r>
+            <w:r>
+              <w:rPr>
+                <w:rFonts w:ascii="Helvetica" w:hAnsi="Helvetica"/>
+              </w:rPr>
+              <w:t xml:space="preserve">: </w:t>
+            </w:r>
+            <w:r>
+              <w:rPr>
+                <w:rFonts w:ascii="Helvetica" w:hAnsi="Helvetica"/>
+              </w:rPr>
+              <w:t>https://software.intel.com/en-us/intel-xdk</w:t>
+            </w:r>
+          </w:p>
+          <w:p>
+            <w:pPr>
+              <w:jc w:val="center"/>
+              <w:rPr>
+                <w:rFonts w:ascii="Helvetica" w:hAnsi="Helvetica"/>
+              </w:rPr>
+            </w:pPr>
+            <w:r>
+              <w:rPr>
+                <w:rFonts w:ascii="Helvetica" w:hAnsi="Helvetica"/>
+                <w:b/>
+              </w:rPr>
+              <w:t>(Accessed:)</w:t>
+            </w:r>
+            <w:r>
+              <w:rPr>
+                <w:rFonts w:ascii="Helvetica" w:hAnsi="Helvetica"/>
+              </w:rPr>
+              <w:t>: 5 November 2015</w:t>
+            </w:r>
+          </w:p>
+        </w:tc>
+      </w:tr>
+      <w:tr>
+        <w:trPr>
+          <w:trHeight w:val="580"/>
+        </w:trPr>
+        <w:tc>
+          <w:tcPr>
+            <w:tcW w:w="7088" w:type="dxa"/>
+            <w:vMerge/>
+            <w:vAlign w:val="center"/>
+          </w:tcPr>
+          <w:p>
+            <w:pPr>
+              <w:jc w:val="center"/>
+              <w:rPr>
+                <w:rFonts w:ascii="Helvetica" w:hAnsi="Helvetica"/>
+                <w:b/>
+              </w:rPr>
+            </w:pPr>
+          </w:p>
+        </w:tc>
+        <w:tc>
+          <w:tcPr>
+            <w:tcW w:w="7088" w:type="dxa"/>
+            <w:vAlign w:val="center"/>
+          </w:tcPr>
+          <w:p>
+            <w:pPr>
+              <w:jc w:val="center"/>
+              <w:rPr>
+                <w:rFonts w:ascii="Helvetica" w:eastAsia="Times New Roman" w:hAnsi="Helvetica" w:cs="Times New Roman"/>
+              </w:rPr>
+            </w:pPr>
+            <w:r>
+              <w:rPr>
+                <w:rFonts w:ascii="Helvetica" w:eastAsia="Times New Roman" w:hAnsi="Helvetica" w:cs="Times New Roman"/>
+                <w:b/>
+              </w:rPr>
+              <w:t>Ref</w:t>
+            </w:r>
+            <w:r>
+              <w:rPr>
+                <w:rFonts w:ascii="Helvetica" w:eastAsia="Times New Roman" w:hAnsi="Helvetica" w:cs="Times New Roman"/>
+              </w:rPr>
+              <w:t xml:space="preserve">: Intel Corporation (2015) </w:t>
+            </w:r>
+            <w:r>
+              <w:rPr>
+                <w:rFonts w:ascii="Helvetica" w:eastAsia="Times New Roman" w:hAnsi="Helvetica" w:cs="Times New Roman"/>
+                <w:i/>
+              </w:rPr>
+              <w:t>Intel Developer Zone.</w:t>
+            </w:r>
+            <w:r>
+              <w:rPr>
+                <w:rFonts w:ascii="Helvetica" w:eastAsia="Times New Roman" w:hAnsi="Helvetica" w:cs="Times New Roman"/>
+                <w:b/>
+              </w:rPr>
+              <w:t xml:space="preserve"> </w:t>
+            </w:r>
+            <w:r>
+              <w:rPr>
+                <w:rFonts w:ascii="Helvetica" w:eastAsia="Times New Roman" w:hAnsi="Helvetica" w:cs="Times New Roman"/>
+              </w:rPr>
+              <w:t xml:space="preserve">Available at: </w:t>
+            </w:r>
+            <w:r>
+              <w:rPr>
+                <w:rFonts w:ascii="Helvetica" w:hAnsi="Helvetica"/>
+              </w:rPr>
+              <w:t xml:space="preserve">https://software.intel.com/en-us/intel-xdk </w:t>
+            </w:r>
+            <w:r>
+              <w:rPr>
+                <w:rFonts w:ascii="Helvetica" w:eastAsia="Times New Roman" w:hAnsi="Helvetica" w:cs="Times New Roman"/>
+              </w:rPr>
+              <w:t>(Accessed: 5 November 2015).</w:t>
+            </w:r>
+          </w:p>
+        </w:tc>
+      </w:tr>
+      <w:tr>
+        <w:trPr>
+          <w:trHeight w:val="290"/>
+        </w:trPr>
+        <w:tc>
+          <w:tcPr>
+            <w:tcW w:w="7088" w:type="dxa"/>
+            <w:vAlign w:val="center"/>
+          </w:tcPr>
+          <w:p>
+            <w:pPr>
+              <w:jc w:val="center"/>
+              <w:rPr>
+                <w:rFonts w:ascii="Helvetica" w:hAnsi="Helvetica"/>
+              </w:rPr>
+            </w:pPr>
+            <w:r>
+              <w:rPr>
+                <w:rFonts w:ascii="Helvetica" w:hAnsi="Helvetica"/>
+                <w:b/>
+              </w:rPr>
+              <w:t>Topic</w:t>
+            </w:r>
+            <w:r>
+              <w:rPr>
+                <w:rFonts w:ascii="Helvetica" w:hAnsi="Helvetica"/>
+              </w:rPr>
+              <w:t>:</w:t>
+            </w:r>
+            <w:r>
+              <w:rPr>
+                <w:rFonts w:ascii="Helvetica" w:hAnsi="Helvetica"/>
+              </w:rPr>
+              <w:t xml:space="preserve"> </w:t>
+            </w:r>
+            <w:r>
+              <w:rPr>
+                <w:rFonts w:ascii="Helvetica" w:hAnsi="Helvetica"/>
+              </w:rPr>
+              <w:t>Locking, Merging – Version Control</w:t>
+            </w:r>
+          </w:p>
+        </w:tc>
+        <w:tc>
+          <w:tcPr>
+            <w:tcW w:w="7088" w:type="dxa"/>
+            <w:vAlign w:val="center"/>
+          </w:tcPr>
+          <w:p>
+            <w:pPr>
+              <w:jc w:val="center"/>
+              <w:rPr>
+                <w:rFonts w:ascii="Helvetica" w:eastAsia="Times New Roman" w:hAnsi="Helvetica" w:cs="Times New Roman"/>
+              </w:rPr>
+            </w:pPr>
+            <w:r>
+              <w:rPr>
+                <w:rFonts w:ascii="Helvetica" w:eastAsia="Times New Roman" w:hAnsi="Helvetica" w:cs="Times New Roman"/>
+                <w:b/>
+              </w:rPr>
+              <w:t>In Text</w:t>
+            </w:r>
+            <w:r>
+              <w:rPr>
+                <w:rFonts w:ascii="Helvetica" w:eastAsia="Times New Roman" w:hAnsi="Helvetica" w:cs="Times New Roman"/>
+              </w:rPr>
+              <w:t xml:space="preserve">: </w:t>
+            </w:r>
+          </w:p>
+        </w:tc>
+      </w:tr>
+      <w:tr>
+        <w:trPr>
+          <w:trHeight w:val="1050"/>
+        </w:trPr>
+        <w:tc>
+          <w:tcPr>
+            <w:tcW w:w="14176" w:type="dxa"/>
+            <w:gridSpan w:val="2"/>
+            <w:vAlign w:val="center"/>
+          </w:tcPr>
+          <w:p>
+            <w:pPr>
+              <w:jc w:val="center"/>
+              <w:rPr>
+                <w:rFonts w:ascii="Helvetica" w:eastAsia="Times New Roman" w:hAnsi="Helvetica" w:cs="Times New Roman"/>
+              </w:rPr>
+            </w:pPr>
+            <w:r>
+              <w:rPr>
+                <w:rFonts w:ascii="Helvetica" w:eastAsia="Times New Roman" w:hAnsi="Helvetica" w:cs="Times New Roman"/>
+                <w:b/>
+              </w:rPr>
+              <w:lastRenderedPageBreak/>
+              <w:t>Summary</w:t>
+            </w:r>
+            <w:r>
+              <w:rPr>
+                <w:rFonts w:ascii="Helvetica" w:eastAsia="Times New Roman" w:hAnsi="Helvetica" w:cs="Times New Roman"/>
+              </w:rPr>
+              <w:t xml:space="preserve">: </w:t>
+            </w:r>
+          </w:p>
+          <w:p>
+            <w:pPr>
+              <w:pStyle w:val="ListParagraph"/>
+              <w:numPr>
+                <w:ilvl w:val="0"/>
+                <w:numId w:val="6"/>
+              </w:numPr>
+              <w:rPr>
+                <w:rFonts w:ascii="Helvetica" w:hAnsi="Helvetica"/>
+                <w:shd w:val="clear" w:color="auto" w:fill="FFFFFF"/>
+              </w:rPr>
+            </w:pPr>
+            <w:r>
+              <w:rPr>
+                <w:rFonts w:ascii="Helvetica" w:hAnsi="Helvetica"/>
+                <w:shd w:val="clear" w:color="auto" w:fill="FFFFFF"/>
+              </w:rPr>
+              <w:t>In the end, it all comes down to one critical factor: user communication. When users communicate poorly, both syntactic and semantic conflicts increase.</w:t>
+            </w:r>
+          </w:p>
+          <w:p>
+            <w:pPr>
+              <w:pStyle w:val="ListParagraph"/>
+              <w:numPr>
+                <w:ilvl w:val="0"/>
+                <w:numId w:val="6"/>
+              </w:numPr>
+              <w:rPr>
+                <w:rFonts w:ascii="Helvetica" w:hAnsi="Helvetica"/>
+              </w:rPr>
+            </w:pPr>
+            <w:r>
+              <w:rPr>
+                <w:rFonts w:ascii="Helvetica" w:hAnsi="Helvetica"/>
+                <w:b/>
+              </w:rPr>
+              <w:t>When locking is necessary</w:t>
+            </w:r>
+            <w:r>
+              <w:rPr>
+                <w:rFonts w:ascii="Helvetica" w:hAnsi="Helvetica"/>
+              </w:rPr>
+              <w:t xml:space="preserve"> -But for files with binary formats, such as artwork or sound, it's often impossible to merge conflicting changes. In these situations, it really is necessary for users to take strict turns when changing the file</w:t>
+            </w:r>
+            <w:r>
+              <w:rPr>
+                <w:rFonts w:ascii="Helvetica" w:hAnsi="Helvetica"/>
+              </w:rPr>
+              <w:t>.</w:t>
+            </w:r>
+          </w:p>
+          <w:p>
+            <w:pPr>
+              <w:jc w:val="center"/>
+              <w:rPr>
+                <w:rFonts w:ascii="Helvetica" w:eastAsia="Times New Roman" w:hAnsi="Helvetica" w:cs="Times New Roman"/>
+              </w:rPr>
+            </w:pPr>
+          </w:p>
+        </w:tc>
+      </w:tr>
+      <w:tr>
+        <w:trPr>
+          <w:trHeight w:val="1049"/>
+        </w:trPr>
+        <w:tc>
+          <w:tcPr>
+            <w:tcW w:w="14176" w:type="dxa"/>
+            <w:gridSpan w:val="2"/>
+            <w:shd w:val="clear" w:color="auto" w:fill="7F7F7F" w:themeFill="text1" w:themeFillTint="80"/>
+            <w:vAlign w:val="center"/>
+          </w:tcPr>
+          <w:p>
+            <w:pPr>
+              <w:jc w:val="center"/>
+              <w:rPr>
+                <w:rFonts w:ascii="Helvetica" w:eastAsia="Times New Roman" w:hAnsi="Helvetica" w:cs="Times New Roman"/>
+                <w:b/>
+              </w:rPr>
+            </w:pPr>
+          </w:p>
+        </w:tc>
+      </w:tr>
+      <w:tr>
+        <w:trPr>
+          <w:trHeight w:val="1280"/>
+        </w:trPr>
+        <w:tc>
+          <w:tcPr>
+            <w:tcW w:w="7088" w:type="dxa"/>
+            <w:vMerge w:val="restart"/>
+            <w:vAlign w:val="center"/>
+          </w:tcPr>
+          <w:p>
+            <w:pPr>
+              <w:jc w:val="center"/>
+              <w:rPr>
+                <w:rFonts w:ascii="Helvetica" w:hAnsi="Helvetica"/>
+              </w:rPr>
+            </w:pPr>
+            <w:r>
+              <w:rPr>
+                <w:rFonts w:ascii="Helvetica" w:hAnsi="Helvetica"/>
+                <w:b/>
+              </w:rPr>
+              <w:t>Source</w:t>
+            </w:r>
+            <w:r>
+              <w:rPr>
+                <w:rFonts w:ascii="Helvetica" w:hAnsi="Helvetica"/>
+              </w:rPr>
+              <w:t xml:space="preserve">: </w:t>
+            </w:r>
+            <w:r>
+              <w:rPr>
+                <w:rFonts w:ascii="Helvetica" w:hAnsi="Helvetica"/>
+              </w:rPr>
+              <w:t>https://www.stat.washington.edu/~hoytak/blog/whypython.html</w:t>
+            </w:r>
+          </w:p>
+        </w:tc>
+        <w:tc>
+          <w:tcPr>
+            <w:tcW w:w="7088" w:type="dxa"/>
+            <w:vAlign w:val="center"/>
+          </w:tcPr>
+          <w:p>
+            <w:pPr>
+              <w:jc w:val="center"/>
+              <w:rPr>
+                <w:rFonts w:ascii="Helvetica" w:hAnsi="Helvetica"/>
+              </w:rPr>
+            </w:pPr>
+            <w:r>
+              <w:rPr>
+                <w:rFonts w:ascii="Helvetica" w:eastAsia="Times New Roman" w:hAnsi="Helvetica" w:cs="Times New Roman"/>
+                <w:b/>
+              </w:rPr>
+              <w:t>Type Of Document</w:t>
+            </w:r>
+            <w:r>
+              <w:rPr>
+                <w:rFonts w:ascii="Helvetica" w:eastAsia="Times New Roman" w:hAnsi="Helvetica" w:cs="Times New Roman"/>
+              </w:rPr>
+              <w:t>: website</w:t>
+            </w:r>
+            <w:r>
+              <w:rPr>
+                <w:rFonts w:ascii="Helvetica" w:hAnsi="Helvetica"/>
+              </w:rPr>
+              <w:t xml:space="preserve"> – no date</w:t>
+            </w:r>
+          </w:p>
+        </w:tc>
+      </w:tr>
+      <w:tr>
+        <w:trPr>
+          <w:trHeight w:val="1280"/>
+        </w:trPr>
+        <w:tc>
+          <w:tcPr>
+            <w:tcW w:w="7088" w:type="dxa"/>
+            <w:vMerge/>
+            <w:vAlign w:val="center"/>
+          </w:tcPr>
+          <w:p>
+            <w:pPr>
+              <w:jc w:val="center"/>
+              <w:rPr>
+                <w:rFonts w:ascii="Helvetica" w:hAnsi="Helvetica"/>
+                <w:b/>
+              </w:rPr>
+            </w:pPr>
+          </w:p>
+        </w:tc>
+        <w:tc>
+          <w:tcPr>
+            <w:tcW w:w="7088" w:type="dxa"/>
+            <w:vAlign w:val="center"/>
+          </w:tcPr>
+          <w:p>
+            <w:pPr>
+              <w:jc w:val="center"/>
+              <w:rPr>
+                <w:rFonts w:ascii="Helvetica" w:eastAsia="Times New Roman" w:hAnsi="Helvetica" w:cs="Times New Roman"/>
+              </w:rPr>
+            </w:pPr>
+            <w:r>
+              <w:rPr>
+                <w:rFonts w:ascii="Helvetica" w:eastAsia="Times New Roman" w:hAnsi="Helvetica" w:cs="Times New Roman"/>
+                <w:b/>
+              </w:rPr>
+              <w:t>Ref</w:t>
+            </w:r>
+            <w:r>
+              <w:rPr>
+                <w:rFonts w:ascii="Helvetica" w:eastAsia="Times New Roman" w:hAnsi="Helvetica" w:cs="Times New Roman"/>
+              </w:rPr>
+              <w:t xml:space="preserve">: </w:t>
+            </w:r>
+            <w:proofErr w:type="spellStart"/>
+            <w:r>
+              <w:rPr>
+                <w:rFonts w:ascii="Helvetica" w:eastAsia="Times New Roman" w:hAnsi="Helvetica" w:cs="Times New Roman"/>
+              </w:rPr>
+              <w:t>Koepke</w:t>
+            </w:r>
+            <w:proofErr w:type="spellEnd"/>
+            <w:r>
+              <w:rPr>
+                <w:rFonts w:ascii="Helvetica" w:eastAsia="Times New Roman" w:hAnsi="Helvetica" w:cs="Times New Roman"/>
+              </w:rPr>
+              <w:t>, H. (</w:t>
+            </w:r>
+            <w:proofErr w:type="gramStart"/>
+            <w:r>
+              <w:rPr>
+                <w:rFonts w:ascii="Helvetica" w:eastAsia="Times New Roman" w:hAnsi="Helvetica" w:cs="Times New Roman"/>
+              </w:rPr>
+              <w:t>2010)</w:t>
+            </w:r>
+            <w:r>
+              <w:rPr>
+                <w:rFonts w:ascii="Helvetica" w:eastAsia="Times New Roman" w:hAnsi="Helvetica" w:cs="Times New Roman"/>
+                <w:i/>
+              </w:rPr>
+              <w:t>10</w:t>
+            </w:r>
+            <w:proofErr w:type="gramEnd"/>
+            <w:r>
+              <w:rPr>
+                <w:rFonts w:ascii="Helvetica" w:eastAsia="Times New Roman" w:hAnsi="Helvetica" w:cs="Times New Roman"/>
+                <w:i/>
+              </w:rPr>
+              <w:t xml:space="preserve"> Reasons Python Rocks for Research (And a Few Reasons it Doesn’t)</w:t>
+            </w:r>
+            <w:r>
+              <w:rPr>
+                <w:rFonts w:ascii="Helvetica" w:eastAsia="Times New Roman" w:hAnsi="Helvetica" w:cs="Times New Roman"/>
+                <w:i/>
+              </w:rPr>
+              <w:t xml:space="preserve">. </w:t>
+            </w:r>
+            <w:r>
+              <w:rPr>
+                <w:rFonts w:ascii="Helvetica" w:eastAsia="Times New Roman" w:hAnsi="Helvetica" w:cs="Times New Roman"/>
+              </w:rPr>
+              <w:t xml:space="preserve">Available at: </w:t>
+            </w:r>
+            <w:r>
+              <w:rPr>
+                <w:rFonts w:ascii="Helvetica" w:eastAsia="Times New Roman" w:hAnsi="Helvetica" w:cs="Times New Roman"/>
+              </w:rPr>
+              <w:t>https://www.stat.washington.edu/~hoytak/blog/whypython.html</w:t>
+            </w:r>
+            <w:r>
+              <w:rPr>
+                <w:rFonts w:ascii="Helvetica" w:eastAsia="Times New Roman" w:hAnsi="Helvetica" w:cs="Times New Roman"/>
+              </w:rPr>
+              <w:t xml:space="preserve"> (Accessed: 15</w:t>
+            </w:r>
+            <w:r>
+              <w:rPr>
+                <w:rFonts w:ascii="Helvetica" w:eastAsia="Times New Roman" w:hAnsi="Helvetica" w:cs="Times New Roman"/>
+              </w:rPr>
+              <w:t xml:space="preserve"> </w:t>
+            </w:r>
+            <w:bookmarkStart w:id="0" w:name="_GoBack"/>
+            <w:bookmarkEnd w:id="0"/>
+            <w:r>
+              <w:rPr>
+                <w:rFonts w:ascii="Helvetica" w:eastAsia="Times New Roman" w:hAnsi="Helvetica" w:cs="Times New Roman"/>
+              </w:rPr>
+              <w:t>November 2015)</w:t>
+            </w:r>
+            <w:r>
+              <w:rPr>
+                <w:rFonts w:ascii="Helvetica" w:eastAsia="Times New Roman" w:hAnsi="Helvetica" w:cs="Times New Roman"/>
+              </w:rPr>
+              <w:t>.</w:t>
+            </w:r>
+          </w:p>
+        </w:tc>
+      </w:tr>
+      <w:tr>
+        <w:trPr>
+          <w:trHeight w:val="290"/>
+        </w:trPr>
+        <w:tc>
+          <w:tcPr>
+            <w:tcW w:w="7088" w:type="dxa"/>
+            <w:vAlign w:val="center"/>
+          </w:tcPr>
+          <w:p>
+            <w:pPr>
+              <w:jc w:val="center"/>
+              <w:rPr>
+                <w:rFonts w:ascii="Helvetica" w:hAnsi="Helvetica"/>
+              </w:rPr>
+            </w:pPr>
+            <w:r>
+              <w:rPr>
+                <w:rFonts w:ascii="Helvetica" w:hAnsi="Helvetica"/>
+                <w:b/>
+              </w:rPr>
+              <w:t>Topic</w:t>
+            </w:r>
+            <w:r>
+              <w:rPr>
+                <w:rFonts w:ascii="Helvetica" w:hAnsi="Helvetica"/>
+              </w:rPr>
+              <w:t>:</w:t>
+            </w:r>
+            <w:r>
+              <w:rPr>
+                <w:rFonts w:ascii="Helvetica" w:hAnsi="Helvetica"/>
+              </w:rPr>
+              <w:t xml:space="preserve"> Why python rocks for research</w:t>
+            </w:r>
+          </w:p>
+          <w:p>
+            <w:pPr>
+              <w:jc w:val="center"/>
+              <w:rPr>
+                <w:rFonts w:ascii="Helvetica" w:hAnsi="Helvetica"/>
+              </w:rPr>
+            </w:pPr>
+          </w:p>
+        </w:tc>
+        <w:tc>
+          <w:tcPr>
+            <w:tcW w:w="7088" w:type="dxa"/>
+            <w:vAlign w:val="center"/>
+          </w:tcPr>
+          <w:p>
+            <w:pPr>
+              <w:jc w:val="center"/>
+              <w:rPr>
+                <w:rFonts w:ascii="Helvetica" w:eastAsia="Times New Roman" w:hAnsi="Helvetica" w:cs="Times New Roman"/>
+              </w:rPr>
+            </w:pPr>
+            <w:r>
+              <w:rPr>
+                <w:rFonts w:ascii="Helvetica" w:eastAsia="Times New Roman" w:hAnsi="Helvetica" w:cs="Times New Roman"/>
+                <w:b/>
+              </w:rPr>
+              <w:t>In Text</w:t>
+            </w:r>
+            <w:r>
+              <w:rPr>
+                <w:rFonts w:ascii="Helvetica" w:eastAsia="Times New Roman" w:hAnsi="Helvetica" w:cs="Times New Roman"/>
+              </w:rPr>
+              <w:t>: The python library’s standard library provides a lot of functionality (</w:t>
+            </w:r>
+            <w:proofErr w:type="spellStart"/>
+            <w:r>
+              <w:rPr>
+                <w:rFonts w:ascii="Helvetica" w:hAnsi="Helvetica"/>
+                <w:i/>
+                <w:iCs/>
+              </w:rPr>
+              <w:t>Piotrowski</w:t>
+            </w:r>
+            <w:proofErr w:type="spellEnd"/>
+            <w:r>
+              <w:rPr>
+                <w:rFonts w:ascii="Helvetica" w:eastAsia="Times New Roman" w:hAnsi="Helvetica" w:cs="Times New Roman"/>
+              </w:rPr>
+              <w:t>, 2006).</w:t>
+            </w:r>
+          </w:p>
+        </w:tc>
+      </w:tr>
+      <w:tr>
+        <w:trPr>
+          <w:trHeight w:val="580"/>
+        </w:trPr>
+        <w:tc>
+          <w:tcPr>
+            <w:tcW w:w="14176" w:type="dxa"/>
+            <w:gridSpan w:val="2"/>
+            <w:vAlign w:val="center"/>
+          </w:tcPr>
+          <w:p>
+            <w:pPr>
+              <w:jc w:val="center"/>
+              <w:rPr>
+                <w:rFonts w:ascii="Helvetica" w:eastAsia="Times New Roman" w:hAnsi="Helvetica" w:cs="Times New Roman"/>
+              </w:rPr>
+            </w:pPr>
+            <w:r>
+              <w:rPr>
+                <w:rFonts w:ascii="Helvetica" w:eastAsia="Times New Roman" w:hAnsi="Helvetica" w:cs="Times New Roman"/>
+                <w:b/>
+              </w:rPr>
+              <w:t>Summary</w:t>
+            </w:r>
+            <w:r>
+              <w:rPr>
+                <w:rFonts w:ascii="Helvetica" w:eastAsia="Times New Roman" w:hAnsi="Helvetica" w:cs="Times New Roman"/>
+              </w:rPr>
+              <w:t xml:space="preserve">: </w:t>
+            </w:r>
+          </w:p>
+          <w:p>
+            <w:pPr>
+              <w:rPr>
+                <w:rFonts w:ascii="Times" w:eastAsia="Times New Roman" w:hAnsi="Times" w:cs="Times New Roman"/>
+                <w:sz w:val="20"/>
+                <w:szCs w:val="20"/>
+              </w:rPr>
+            </w:pPr>
+            <w:r>
+              <w:rPr>
+                <w:rFonts w:ascii="Helvetica" w:eastAsia="Times New Roman" w:hAnsi="Helvetica" w:cs="Times New Roman"/>
+              </w:rPr>
+              <w:t>-</w:t>
+            </w:r>
+            <w:r>
+              <w:rPr>
+                <w:rFonts w:ascii="Verdana" w:eastAsia="Times New Roman" w:hAnsi="Verdana" w:cs="Times New Roman"/>
+                <w:color w:val="000000"/>
+                <w:sz w:val="27"/>
+                <w:szCs w:val="27"/>
+                <w:shd w:val="clear" w:color="auto" w:fill="FFFFFF"/>
+              </w:rPr>
+              <w:t>However, as with most high-level languages, you often sacrifice code speed for programming speed.</w:t>
+            </w:r>
+          </w:p>
+          <w:p>
+            <w:pPr>
+              <w:jc w:val="center"/>
+              <w:rPr>
+                <w:rFonts w:ascii="Helvetica" w:eastAsia="Times New Roman" w:hAnsi="Helvetica" w:cs="Times New Roman"/>
+              </w:rPr>
+            </w:pPr>
           </w:p>
         </w:tc>
       </w:tr>
@@ -13566,6 +14354,121 @@
     </w:lvl>
   </w:abstractNum>
   <w:abstractNum w:abstractNumId="1">
+    <w:nsid w:val="30E501AF"/>
+    <w:multiLevelType w:val="hybridMultilevel"/>
+    <w:tmpl w:val="C67613A0"/>
+    <w:lvl w:ilvl="0" w:tplc="3704E152">
+      <w:start w:val="4"/>
+      <w:numFmt w:val="bullet"/>
+      <w:lvlText w:val="-"/>
+      <w:lvlJc w:val="left"/>
+      <w:pPr>
+        <w:ind w:left="720" w:hanging="360"/>
+      </w:pPr>
+      <w:rPr>
+        <w:rFonts w:ascii="Helvetica" w:eastAsia="Times New Roman" w:hAnsi="Helvetica" w:cs="Times New Roman" w:hint="default"/>
+        <w:color w:val="auto"/>
+        <w:sz w:val="24"/>
+      </w:rPr>
+    </w:lvl>
+    <w:lvl w:ilvl="1" w:tplc="04090003" w:tentative="1">
+      <w:start w:val="1"/>
+      <w:numFmt w:val="bullet"/>
+      <w:lvlText w:val="o"/>
+      <w:lvlJc w:val="left"/>
+      <w:pPr>
+        <w:ind w:left="1440" w:hanging="360"/>
+      </w:pPr>
+      <w:rPr>
+        <w:rFonts w:ascii="Courier New" w:hAnsi="Courier New" w:hint="default"/>
+      </w:rPr>
+    </w:lvl>
+    <w:lvl w:ilvl="2" w:tplc="04090005" w:tentative="1">
+      <w:start w:val="1"/>
+      <w:numFmt w:val="bullet"/>
+      <w:lvlText w:val=""/>
+      <w:lvlJc w:val="left"/>
+      <w:pPr>
+        <w:ind w:left="2160" w:hanging="360"/>
+      </w:pPr>
+      <w:rPr>
+        <w:rFonts w:ascii="Wingdings" w:hAnsi="Wingdings" w:hint="default"/>
+      </w:rPr>
+    </w:lvl>
+    <w:lvl w:ilvl="3" w:tplc="04090001" w:tentative="1">
+      <w:start w:val="1"/>
+      <w:numFmt w:val="bullet"/>
+      <w:lvlText w:val=""/>
+      <w:lvlJc w:val="left"/>
+      <w:pPr>
+        <w:ind w:left="2880" w:hanging="360"/>
+      </w:pPr>
+      <w:rPr>
+        <w:rFonts w:ascii="Symbol" w:hAnsi="Symbol" w:hint="default"/>
+      </w:rPr>
+    </w:lvl>
+    <w:lvl w:ilvl="4" w:tplc="04090003" w:tentative="1">
+      <w:start w:val="1"/>
+      <w:numFmt w:val="bullet"/>
+      <w:lvlText w:val="o"/>
+      <w:lvlJc w:val="left"/>
+      <w:pPr>
+        <w:ind w:left="3600" w:hanging="360"/>
+      </w:pPr>
+      <w:rPr>
+        <w:rFonts w:ascii="Courier New" w:hAnsi="Courier New" w:hint="default"/>
+      </w:rPr>
+    </w:lvl>
+    <w:lvl w:ilvl="5" w:tplc="04090005" w:tentative="1">
+      <w:start w:val="1"/>
+      <w:numFmt w:val="bullet"/>
+      <w:lvlText w:val=""/>
+      <w:lvlJc w:val="left"/>
+      <w:pPr>
+        <w:ind w:left="4320" w:hanging="360"/>
+      </w:pPr>
+      <w:rPr>
+        <w:rFonts w:ascii="Wingdings" w:hAnsi="Wingdings" w:hint="default"/>
+      </w:rPr>
+    </w:lvl>
+    <w:lvl w:ilvl="6" w:tplc="04090001" w:tentative="1">
+      <w:start w:val="1"/>
+      <w:numFmt w:val="bullet"/>
+      <w:lvlText w:val=""/>
+      <w:lvlJc w:val="left"/>
+      <w:pPr>
+        <w:ind w:left="5040" w:hanging="360"/>
+      </w:pPr>
+      <w:rPr>
+        <w:rFonts w:ascii="Symbol" w:hAnsi="Symbol" w:hint="default"/>
+      </w:rPr>
+    </w:lvl>
+    <w:lvl w:ilvl="7" w:tplc="04090003" w:tentative="1">
+      <w:start w:val="1"/>
+      <w:numFmt w:val="bullet"/>
+      <w:lvlText w:val="o"/>
+      <w:lvlJc w:val="left"/>
+      <w:pPr>
+        <w:ind w:left="5760" w:hanging="360"/>
+      </w:pPr>
+      <w:rPr>
+        <w:rFonts w:ascii="Courier New" w:hAnsi="Courier New" w:hint="default"/>
+      </w:rPr>
+    </w:lvl>
+    <w:lvl w:ilvl="8" w:tplc="04090005" w:tentative="1">
+      <w:start w:val="1"/>
+      <w:numFmt w:val="bullet"/>
+      <w:lvlText w:val=""/>
+      <w:lvlJc w:val="left"/>
+      <w:pPr>
+        <w:ind w:left="6480" w:hanging="360"/>
+      </w:pPr>
+      <w:rPr>
+        <w:rFonts w:ascii="Wingdings" w:hAnsi="Wingdings" w:hint="default"/>
+      </w:rPr>
+    </w:lvl>
+  </w:abstractNum>
+  <w:abstractNum w:abstractNumId="2">
     <w:nsid w:val="4937018A"/>
     <w:multiLevelType w:val="hybridMultilevel"/>
     <w:tmpl w:val="7528DDBC"/>
@@ -13678,7 +14581,208 @@
       </w:rPr>
     </w:lvl>
   </w:abstractNum>
-  <w:abstractNum w:abstractNumId="2">
+  <w:abstractNum w:abstractNumId="3">
+    <w:nsid w:val="50E072F3"/>
+    <w:multiLevelType w:val="hybridMultilevel"/>
+    <w:tmpl w:val="5732B592"/>
+    <w:lvl w:ilvl="0" w:tplc="0409000F">
+      <w:start w:val="1"/>
+      <w:numFmt w:val="decimal"/>
+      <w:lvlText w:val="%1."/>
+      <w:lvlJc w:val="left"/>
+      <w:pPr>
+        <w:ind w:left="720" w:hanging="360"/>
+      </w:pPr>
+    </w:lvl>
+    <w:lvl w:ilvl="1" w:tplc="04090019" w:tentative="1">
+      <w:start w:val="1"/>
+      <w:numFmt w:val="lowerLetter"/>
+      <w:lvlText w:val="%2."/>
+      <w:lvlJc w:val="left"/>
+      <w:pPr>
+        <w:ind w:left="1440" w:hanging="360"/>
+      </w:pPr>
+    </w:lvl>
+    <w:lvl w:ilvl="2" w:tplc="0409001B" w:tentative="1">
+      <w:start w:val="1"/>
+      <w:numFmt w:val="lowerRoman"/>
+      <w:lvlText w:val="%3."/>
+      <w:lvlJc w:val="right"/>
+      <w:pPr>
+        <w:ind w:left="2160" w:hanging="180"/>
+      </w:pPr>
+    </w:lvl>
+    <w:lvl w:ilvl="3" w:tplc="0409000F" w:tentative="1">
+      <w:start w:val="1"/>
+      <w:numFmt w:val="decimal"/>
+      <w:lvlText w:val="%4."/>
+      <w:lvlJc w:val="left"/>
+      <w:pPr>
+        <w:ind w:left="2880" w:hanging="360"/>
+      </w:pPr>
+    </w:lvl>
+    <w:lvl w:ilvl="4" w:tplc="04090019" w:tentative="1">
+      <w:start w:val="1"/>
+      <w:numFmt w:val="lowerLetter"/>
+      <w:lvlText w:val="%5."/>
+      <w:lvlJc w:val="left"/>
+      <w:pPr>
+        <w:ind w:left="3600" w:hanging="360"/>
+      </w:pPr>
+    </w:lvl>
+    <w:lvl w:ilvl="5" w:tplc="0409001B" w:tentative="1">
+      <w:start w:val="1"/>
+      <w:numFmt w:val="lowerRoman"/>
+      <w:lvlText w:val="%6."/>
+      <w:lvlJc w:val="right"/>
+      <w:pPr>
+        <w:ind w:left="4320" w:hanging="180"/>
+      </w:pPr>
+    </w:lvl>
+    <w:lvl w:ilvl="6" w:tplc="0409000F" w:tentative="1">
+      <w:start w:val="1"/>
+      <w:numFmt w:val="decimal"/>
+      <w:lvlText w:val="%7."/>
+      <w:lvlJc w:val="left"/>
+      <w:pPr>
+        <w:ind w:left="5040" w:hanging="360"/>
+      </w:pPr>
+    </w:lvl>
+    <w:lvl w:ilvl="7" w:tplc="04090019" w:tentative="1">
+      <w:start w:val="1"/>
+      <w:numFmt w:val="lowerLetter"/>
+      <w:lvlText w:val="%8."/>
+      <w:lvlJc w:val="left"/>
+      <w:pPr>
+        <w:ind w:left="5760" w:hanging="360"/>
+      </w:pPr>
+    </w:lvl>
+    <w:lvl w:ilvl="8" w:tplc="0409001B" w:tentative="1">
+      <w:start w:val="1"/>
+      <w:numFmt w:val="lowerRoman"/>
+      <w:lvlText w:val="%9."/>
+      <w:lvlJc w:val="right"/>
+      <w:pPr>
+        <w:ind w:left="6480" w:hanging="180"/>
+      </w:pPr>
+    </w:lvl>
+  </w:abstractNum>
+  <w:abstractNum w:abstractNumId="4">
+    <w:nsid w:val="54946B1C"/>
+    <w:multiLevelType w:val="hybridMultilevel"/>
+    <w:tmpl w:val="99968340"/>
+    <w:lvl w:ilvl="0" w:tplc="3704E152">
+      <w:start w:val="4"/>
+      <w:numFmt w:val="bullet"/>
+      <w:lvlText w:val="-"/>
+      <w:lvlJc w:val="left"/>
+      <w:pPr>
+        <w:ind w:left="720" w:hanging="360"/>
+      </w:pPr>
+      <w:rPr>
+        <w:rFonts w:ascii="Helvetica" w:eastAsia="Times New Roman" w:hAnsi="Helvetica" w:cs="Times New Roman" w:hint="default"/>
+        <w:color w:val="auto"/>
+        <w:sz w:val="24"/>
+      </w:rPr>
+    </w:lvl>
+    <w:lvl w:ilvl="1" w:tplc="04090003" w:tentative="1">
+      <w:start w:val="1"/>
+      <w:numFmt w:val="bullet"/>
+      <w:lvlText w:val="o"/>
+      <w:lvlJc w:val="left"/>
+      <w:pPr>
+        <w:ind w:left="1440" w:hanging="360"/>
+      </w:pPr>
+      <w:rPr>
+        <w:rFonts w:ascii="Courier New" w:hAnsi="Courier New" w:hint="default"/>
+      </w:rPr>
+    </w:lvl>
+    <w:lvl w:ilvl="2" w:tplc="04090005" w:tentative="1">
+      <w:start w:val="1"/>
+      <w:numFmt w:val="bullet"/>
+      <w:lvlText w:val=""/>
+      <w:lvlJc w:val="left"/>
+      <w:pPr>
+        <w:ind w:left="2160" w:hanging="360"/>
+      </w:pPr>
+      <w:rPr>
+        <w:rFonts w:ascii="Wingdings" w:hAnsi="Wingdings" w:hint="default"/>
+      </w:rPr>
+    </w:lvl>
+    <w:lvl w:ilvl="3" w:tplc="04090001" w:tentative="1">
+      <w:start w:val="1"/>
+      <w:numFmt w:val="bullet"/>
+      <w:lvlText w:val=""/>
+      <w:lvlJc w:val="left"/>
+      <w:pPr>
+        <w:ind w:left="2880" w:hanging="360"/>
+      </w:pPr>
+      <w:rPr>
+        <w:rFonts w:ascii="Symbol" w:hAnsi="Symbol" w:hint="default"/>
+      </w:rPr>
+    </w:lvl>
+    <w:lvl w:ilvl="4" w:tplc="04090003" w:tentative="1">
+      <w:start w:val="1"/>
+      <w:numFmt w:val="bullet"/>
+      <w:lvlText w:val="o"/>
+      <w:lvlJc w:val="left"/>
+      <w:pPr>
+        <w:ind w:left="3600" w:hanging="360"/>
+      </w:pPr>
+      <w:rPr>
+        <w:rFonts w:ascii="Courier New" w:hAnsi="Courier New" w:hint="default"/>
+      </w:rPr>
+    </w:lvl>
+    <w:lvl w:ilvl="5" w:tplc="04090005" w:tentative="1">
+      <w:start w:val="1"/>
+      <w:numFmt w:val="bullet"/>
+      <w:lvlText w:val=""/>
+      <w:lvlJc w:val="left"/>
+      <w:pPr>
+        <w:ind w:left="4320" w:hanging="360"/>
+      </w:pPr>
+      <w:rPr>
+        <w:rFonts w:ascii="Wingdings" w:hAnsi="Wingdings" w:hint="default"/>
+      </w:rPr>
+    </w:lvl>
+    <w:lvl w:ilvl="6" w:tplc="04090001" w:tentative="1">
+      <w:start w:val="1"/>
+      <w:numFmt w:val="bullet"/>
+      <w:lvlText w:val=""/>
+      <w:lvlJc w:val="left"/>
+      <w:pPr>
+        <w:ind w:left="5040" w:hanging="360"/>
+      </w:pPr>
+      <w:rPr>
+        <w:rFonts w:ascii="Symbol" w:hAnsi="Symbol" w:hint="default"/>
+      </w:rPr>
+    </w:lvl>
+    <w:lvl w:ilvl="7" w:tplc="04090003" w:tentative="1">
+      <w:start w:val="1"/>
+      <w:numFmt w:val="bullet"/>
+      <w:lvlText w:val="o"/>
+      <w:lvlJc w:val="left"/>
+      <w:pPr>
+        <w:ind w:left="5760" w:hanging="360"/>
+      </w:pPr>
+      <w:rPr>
+        <w:rFonts w:ascii="Courier New" w:hAnsi="Courier New" w:hint="default"/>
+      </w:rPr>
+    </w:lvl>
+    <w:lvl w:ilvl="8" w:tplc="04090005" w:tentative="1">
+      <w:start w:val="1"/>
+      <w:numFmt w:val="bullet"/>
+      <w:lvlText w:val=""/>
+      <w:lvlJc w:val="left"/>
+      <w:pPr>
+        <w:ind w:left="6480" w:hanging="360"/>
+      </w:pPr>
+      <w:rPr>
+        <w:rFonts w:ascii="Wingdings" w:hAnsi="Wingdings" w:hint="default"/>
+      </w:rPr>
+    </w:lvl>
+  </w:abstractNum>
+  <w:abstractNum w:abstractNumId="5">
     <w:nsid w:val="68846E96"/>
     <w:multiLevelType w:val="hybridMultilevel"/>
     <w:tmpl w:val="84C298B0"/>
@@ -13791,7 +14895,7 @@
       </w:rPr>
     </w:lvl>
   </w:abstractNum>
-  <w:abstractNum w:abstractNumId="3">
+  <w:abstractNum w:abstractNumId="6">
     <w:nsid w:val="75D94AD8"/>
     <w:multiLevelType w:val="hybridMultilevel"/>
     <w:tmpl w:val="DE6676CA"/>
@@ -13908,13 +15012,22 @@
     <w:abstractNumId w:val="0"/>
   </w:num>
   <w:num w:numId="2">
-    <w:abstractNumId w:val="3"/>
+    <w:abstractNumId w:val="6"/>
   </w:num>
   <w:num w:numId="3">
+    <w:abstractNumId w:val="2"/>
+  </w:num>
+  <w:num w:numId="4">
+    <w:abstractNumId w:val="5"/>
+  </w:num>
+  <w:num w:numId="5">
     <w:abstractNumId w:val="1"/>
   </w:num>
-  <w:num w:numId="4">
-    <w:abstractNumId w:val="2"/>
+  <w:num w:numId="6">
+    <w:abstractNumId w:val="4"/>
+  </w:num>
+  <w:num w:numId="7">
+    <w:abstractNumId w:val="3"/>
   </w:num>
 </w:numbering>
 </file>
@@ -15060,7 +16173,7 @@
 </file>
 
 <file path=customXml/itemProps1.xml><?xml version="1.0" encoding="utf-8"?>
-<ds:datastoreItem xmlns:ds="http://schemas.openxmlformats.org/officeDocument/2006/customXml" ds:itemID="{931AC80B-84B4-A146-9478-3F388D786982}">
+<ds:datastoreItem xmlns:ds="http://schemas.openxmlformats.org/officeDocument/2006/customXml" ds:itemID="{F087438D-8AC6-F344-9451-8ACD46699EEC}">
   <ds:schemaRefs>
     <ds:schemaRef ds:uri="http://schemas.openxmlformats.org/officeDocument/2006/bibliography"/>
   </ds:schemaRefs>

</xml_diff>